<commit_message>
webpage is complete(Sprint 1)
</commit_message>
<xml_diff>
--- a/Documents/Comprehensive_Guide_to_Compiler_Development.docx
+++ b/Documents/Comprehensive_Guide_to_Compiler_Development.docx
@@ -739,14 +739,7 @@
           <w:b/>
           <w:bCs/>
         </w:rPr>
-        <w:t>Original implementation:</w:t>
-      </w:r>
-      <w:r>
-        <w:rPr>
-          <w:b/>
-          <w:bCs/>
-        </w:rPr>
-        <w:t xml:space="preserve"> </w:t>
+        <w:t xml:space="preserve">Original implementation: </w:t>
       </w:r>
       <w:r>
         <w:t>split a string into a basic list for token generation.</w:t>
@@ -1753,7 +1746,27 @@
           <w:lang w:eastAsia="en-GB"/>
           <w14:ligatures w14:val="none"/>
         </w:rPr>
-        <w:t>Ideas -&gt;  for the tokenisation use nltk module</w:t>
+        <w:t xml:space="preserve">Ideas -&gt;  for the tokenisation use </w:t>
+      </w:r>
+      <w:proofErr w:type="spellStart"/>
+      <w:r>
+        <w:rPr>
+          <w:rFonts w:ascii="Times New Roman" w:eastAsia="Times New Roman" w:hAnsi="Times New Roman" w:cs="Times New Roman"/>
+          <w:kern w:val="0"/>
+          <w:lang w:eastAsia="en-GB"/>
+          <w14:ligatures w14:val="none"/>
+        </w:rPr>
+        <w:t>nltk</w:t>
+      </w:r>
+      <w:proofErr w:type="spellEnd"/>
+      <w:r>
+        <w:rPr>
+          <w:rFonts w:ascii="Times New Roman" w:eastAsia="Times New Roman" w:hAnsi="Times New Roman" w:cs="Times New Roman"/>
+          <w:kern w:val="0"/>
+          <w:lang w:eastAsia="en-GB"/>
+          <w14:ligatures w14:val="none"/>
+        </w:rPr>
+        <w:t xml:space="preserve"> module</w:t>
       </w:r>
       <w:r>
         <w:rPr>
@@ -2591,13 +2604,7 @@
         <w:rPr>
           <w:lang w:eastAsia="en-GB"/>
         </w:rPr>
-        <w:t xml:space="preserve">For the print function the regex formula is  </w:t>
-      </w:r>
-      <w:r>
-        <w:rPr>
-          <w:lang w:eastAsia="en-GB"/>
-        </w:rPr>
-        <w:t>the correct regex formula ("^(print)</w:t>
+        <w:t>For the print function the regex formula is  the correct regex formula ("^(print)</w:t>
       </w:r>
       <w:hyperlink r:id="rId5" w:history="1">
         <w:r>
@@ -2649,13 +2656,7 @@
         <w:rPr>
           <w:lang w:eastAsia="en-GB"/>
         </w:rPr>
-        <w:t xml:space="preserve">^(print) checks that print is at the beginning of the </w:t>
-      </w:r>
-      <w:r>
-        <w:rPr>
-          <w:lang w:eastAsia="en-GB"/>
-        </w:rPr>
-        <w:t>command</w:t>
+        <w:t>^(print) checks that print is at the beginning of the command</w:t>
       </w:r>
     </w:p>
     <w:p>
@@ -2722,13 +2723,7 @@
         <w:rPr>
           <w:lang w:eastAsia="en-GB"/>
         </w:rPr>
-        <w:t>LITERAL</w:t>
-      </w:r>
-      <w:r>
-        <w:rPr>
-          <w:lang w:eastAsia="en-GB"/>
-        </w:rPr>
-        <w:t xml:space="preserve"> </w:t>
+        <w:t xml:space="preserve">LITERAL </w:t>
       </w:r>
       <w:r>
         <w:rPr>
@@ -2853,14 +2848,7 @@
         <w:rPr>
           <w:lang w:eastAsia="en-GB"/>
         </w:rPr>
-        <w:t xml:space="preserve">The next step was moving it to the Enum so using the enhanced for loop to iterate through the Enums pattern until it is matched to a function. The LITERAL Enum was easy </w:t>
-      </w:r>
-      <w:r>
-        <w:rPr>
-          <w:lang w:eastAsia="en-GB"/>
-        </w:rPr>
-        <w:lastRenderedPageBreak/>
-        <w:t>enough as it jus</w:t>
+        <w:t>The next step was moving it to the Enum so using the enhanced for loop to iterate through the Enums pattern until it is matched to a function. The LITERAL Enum was easy enough as it jus</w:t>
       </w:r>
       <w:r>
         <w:rPr>
@@ -3306,7 +3294,6 @@
           <w:lang w:eastAsia="en-GB"/>
           <w14:ligatures w14:val="none"/>
         </w:rPr>
-        <w:lastRenderedPageBreak/>
         <w:t xml:space="preserve">            res.status(500).json({ error: 'Compilation failed' })</w:t>
       </w:r>
     </w:p>
@@ -3609,17 +3596,68 @@
         <w:rPr>
           <w:lang w:eastAsia="en-GB"/>
         </w:rPr>
-        <w:t>Used cors and axios -axios implementation in the frontend -</w:t>
+        <w:t xml:space="preserve">Used </w:t>
+      </w:r>
+      <w:proofErr w:type="spellStart"/>
+      <w:r>
+        <w:rPr>
+          <w:lang w:eastAsia="en-GB"/>
+        </w:rPr>
+        <w:t>cors</w:t>
+      </w:r>
+      <w:proofErr w:type="spellEnd"/>
+      <w:r>
+        <w:rPr>
+          <w:lang w:eastAsia="en-GB"/>
+        </w:rPr>
+        <w:t xml:space="preserve"> and </w:t>
+      </w:r>
+      <w:proofErr w:type="spellStart"/>
+      <w:r>
+        <w:rPr>
+          <w:lang w:eastAsia="en-GB"/>
+        </w:rPr>
+        <w:t>axios</w:t>
+      </w:r>
+      <w:proofErr w:type="spellEnd"/>
+      <w:r>
+        <w:rPr>
+          <w:lang w:eastAsia="en-GB"/>
+        </w:rPr>
+        <w:t xml:space="preserve"> -</w:t>
+      </w:r>
+      <w:proofErr w:type="spellStart"/>
+      <w:r>
+        <w:rPr>
+          <w:lang w:eastAsia="en-GB"/>
+        </w:rPr>
+        <w:t>axios</w:t>
+      </w:r>
+      <w:proofErr w:type="spellEnd"/>
+      <w:r>
+        <w:rPr>
+          <w:lang w:eastAsia="en-GB"/>
+        </w:rPr>
+        <w:t xml:space="preserve"> implementation in the frontend -</w:t>
       </w:r>
       <w:r>
         <w:t xml:space="preserve"> </w:t>
       </w:r>
+      <w:proofErr w:type="spellStart"/>
       <w:r>
         <w:rPr>
           <w:color w:val="E97132" w:themeColor="accent2"/>
           <w:lang w:eastAsia="en-GB"/>
         </w:rPr>
-        <w:t>axios.post(</w:t>
+        <w:t>axios.post</w:t>
+      </w:r>
+      <w:proofErr w:type="spellEnd"/>
+      <w:r>
+        <w:rPr>
+          <w:color w:val="E97132" w:themeColor="accent2"/>
+          <w:lang w:eastAsia="en-GB"/>
+        </w:rPr>
+        <w:t>(</w:t>
       </w:r>
       <w:hyperlink r:id="rId7" w:history="1">
         <w:r>
@@ -3720,15 +3758,7 @@
           <w:color w:val="E97132" w:themeColor="accent2"/>
           <w:lang w:eastAsia="en-GB"/>
         </w:rPr>
-        <w:t xml:space="preserve">“Compilation Error: Error: Unable to access jarfile </w:t>
-      </w:r>
-      <w:r>
-        <w:rPr>
-          <w:color w:val="E97132" w:themeColor="accent2"/>
-          <w:lang w:eastAsia="en-GB"/>
-        </w:rPr>
-        <w:lastRenderedPageBreak/>
-        <w:t>WebApp\server\target\CompilerWebCloud-1.0-SNAPSHOT.jar”.</w:t>
+        <w:t>“Compilation Error: Error: Unable to access jarfile WebApp\server\target\CompilerWebCloud-1.0-SNAPSHOT.jar”.</w:t>
       </w:r>
     </w:p>
     <w:p>
@@ -4199,7 +4229,6 @@
           <w:lang w:eastAsia="en-GB"/>
           <w14:ligatures w14:val="none"/>
         </w:rPr>
-        <w:lastRenderedPageBreak/>
         <w:t>7. Testing and Evaluation</w:t>
       </w:r>
     </w:p>
@@ -8029,6 +8058,7 @@
   <w:style w:type="character" w:default="1" w:styleId="DefaultParagraphFont">
     <w:name w:val="Default Paragraph Font"/>
     <w:uiPriority w:val="1"/>
+    <w:semiHidden/>
     <w:unhideWhenUsed/>
   </w:style>
   <w:style w:type="table" w:default="1" w:styleId="TableNormal">

</xml_diff>